<commit_message>
Github_URL, installatiehandleiding en projectmanagement documenten DONE
</commit_message>
<xml_diff>
--- a/Documentatie/Installatiehandleiding.docx
+++ b/Documentatie/Installatiehandleiding.docx
@@ -120,7 +120,34 @@
           <w:szCs w:val="24"/>
           <w:lang w:val="nl-BE"/>
         </w:rPr>
-        <w:t>Voorzie voor elke speler een hartslag meter</w:t>
+        <w:t xml:space="preserve">Voorzie voor elke speler </w:t>
+      </w:r>
+      <w:r>
+        <w:rPr>
+          <w:rFonts w:ascii="Inter UI" w:hAnsi="Inter UI"/>
+          <w:sz w:val="24"/>
+          <w:szCs w:val="24"/>
+          <w:lang w:val="nl-BE"/>
+        </w:rPr>
+        <w:t xml:space="preserve">van </w:t>
+      </w:r>
+      <w:r>
+        <w:rPr>
+          <w:rFonts w:ascii="Inter UI" w:hAnsi="Inter UI"/>
+          <w:sz w:val="24"/>
+          <w:szCs w:val="24"/>
+          <w:lang w:val="nl-BE"/>
+        </w:rPr>
+        <w:t>een hartslag meter</w:t>
+      </w:r>
+      <w:r>
+        <w:rPr>
+          <w:rFonts w:ascii="Inter UI" w:hAnsi="Inter UI"/>
+          <w:sz w:val="24"/>
+          <w:szCs w:val="24"/>
+          <w:lang w:val="nl-BE"/>
+        </w:rPr>
+        <w:t>.</w:t>
       </w:r>
     </w:p>
     <w:p>
@@ -156,7 +183,45 @@
           <w:szCs w:val="24"/>
           <w:lang w:val="nl-BE"/>
         </w:rPr>
-        <w:t>Voorzie voor elke speler en de quizmaster een scherm (android</w:t>
+        <w:t>Voorzie voor elke speler en de quizmaster</w:t>
+      </w:r>
+      <w:r>
+        <w:rPr>
+          <w:rFonts w:ascii="Inter UI" w:hAnsi="Inter UI"/>
+          <w:sz w:val="24"/>
+          <w:szCs w:val="24"/>
+          <w:lang w:val="nl-BE"/>
+        </w:rPr>
+        <w:t xml:space="preserve"> van</w:t>
+      </w:r>
+      <w:r>
+        <w:rPr>
+          <w:rFonts w:ascii="Inter UI" w:hAnsi="Inter UI"/>
+          <w:sz w:val="24"/>
+          <w:szCs w:val="24"/>
+          <w:lang w:val="nl-BE"/>
+        </w:rPr>
+        <w:t xml:space="preserve"> een scherm</w:t>
+      </w:r>
+      <w:r>
+        <w:rPr>
+          <w:rFonts w:ascii="Inter UI" w:hAnsi="Inter UI"/>
+          <w:sz w:val="24"/>
+          <w:szCs w:val="24"/>
+          <w:lang w:val="nl-BE"/>
+        </w:rPr>
+        <w:t>.</w:t>
+      </w:r>
+      <w:bookmarkStart w:id="0" w:name="_GoBack"/>
+      <w:bookmarkEnd w:id="0"/>
+      <w:r>
+        <w:rPr>
+          <w:rFonts w:ascii="Inter UI" w:hAnsi="Inter UI"/>
+          <w:sz w:val="24"/>
+          <w:szCs w:val="24"/>
+          <w:lang w:val="nl-BE"/>
+        </w:rPr>
+        <w:t xml:space="preserve"> (android</w:t>
       </w:r>
       <w:r>
         <w:rPr>
@@ -302,7 +367,25 @@
           <w:szCs w:val="24"/>
           <w:lang w:val="nl-BE"/>
         </w:rPr>
-        <w:t>: springtouwen, kegels, loopladders, ballen.</w:t>
+        <w:t>: springtouwen, kegels, loopladders</w:t>
+      </w:r>
+      <w:r>
+        <w:rPr>
+          <w:rFonts w:ascii="Inter UI" w:hAnsi="Inter UI"/>
+          <w:sz w:val="24"/>
+          <w:szCs w:val="24"/>
+          <w:lang w:val="nl-BE"/>
+        </w:rPr>
+        <w:t xml:space="preserve"> en </w:t>
+      </w:r>
+      <w:r>
+        <w:rPr>
+          <w:rFonts w:ascii="Inter UI" w:hAnsi="Inter UI"/>
+          <w:sz w:val="24"/>
+          <w:szCs w:val="24"/>
+          <w:lang w:val="nl-BE"/>
+        </w:rPr>
+        <w:t>ballen.</w:t>
       </w:r>
     </w:p>
     <w:p>
@@ -353,6 +436,15 @@
         </w:rPr>
         <w:t>benodigde sportattributen</w:t>
       </w:r>
+      <w:r>
+        <w:rPr>
+          <w:rFonts w:ascii="Inter UI" w:hAnsi="Inter UI"/>
+          <w:sz w:val="24"/>
+          <w:szCs w:val="24"/>
+          <w:lang w:val="nl-BE"/>
+        </w:rPr>
+        <w:t>.</w:t>
+      </w:r>
     </w:p>
     <w:p>
       <w:pPr>
@@ -390,10 +482,26 @@
           <w:szCs w:val="24"/>
           <w:lang w:val="nl-BE"/>
         </w:rPr>
-        <w:t>Ga verder naar de gebruikshandeling</w:t>
-      </w:r>
-      <w:bookmarkStart w:id="0" w:name="_GoBack"/>
-      <w:bookmarkEnd w:id="0"/>
+        <w:t>Ga verder naar de gebruikshand</w:t>
+      </w:r>
+      <w:r>
+        <w:rPr>
+          <w:rFonts w:ascii="Inter UI" w:hAnsi="Inter UI"/>
+          <w:sz w:val="24"/>
+          <w:szCs w:val="24"/>
+          <w:lang w:val="nl-BE"/>
+        </w:rPr>
+        <w:t>leiding</w:t>
+      </w:r>
+      <w:r>
+        <w:rPr>
+          <w:rFonts w:ascii="Inter UI" w:hAnsi="Inter UI"/>
+          <w:sz w:val="24"/>
+          <w:szCs w:val="24"/>
+          <w:lang w:val="nl-BE"/>
+        </w:rPr>
+        <w:t>.</w:t>
+      </w:r>
     </w:p>
     <w:p>
       <w:pPr>
@@ -736,6 +844,7 @@
     <w:lsdException w:name="HTML Sample" w:semiHidden="1" w:unhideWhenUsed="1"/>
     <w:lsdException w:name="HTML Typewriter" w:semiHidden="1" w:unhideWhenUsed="1"/>
     <w:lsdException w:name="HTML Variable" w:semiHidden="1" w:unhideWhenUsed="1"/>
+    <w:lsdException w:name="Normal Table" w:semiHidden="1" w:unhideWhenUsed="1"/>
     <w:lsdException w:name="annotation subject" w:semiHidden="1" w:unhideWhenUsed="1"/>
     <w:lsdException w:name="No List" w:semiHidden="1" w:unhideWhenUsed="1"/>
     <w:lsdException w:name="Outline List 1" w:semiHidden="1" w:unhideWhenUsed="1"/>
@@ -781,9 +890,11 @@
     <w:lsdException w:name="Table Subtle 1" w:semiHidden="1" w:unhideWhenUsed="1"/>
     <w:lsdException w:name="Table Subtle 2" w:semiHidden="1" w:unhideWhenUsed="1"/>
     <w:lsdException w:name="Table Web 1" w:semiHidden="1" w:unhideWhenUsed="1"/>
+    <w:lsdException w:name="Table Web 2" w:semiHidden="1" w:unhideWhenUsed="1"/>
     <w:lsdException w:name="Table Web 3" w:semiHidden="1" w:unhideWhenUsed="1"/>
     <w:lsdException w:name="Balloon Text" w:semiHidden="1" w:unhideWhenUsed="1"/>
     <w:lsdException w:name="Table Grid" w:uiPriority="39"/>
+    <w:lsdException w:name="Table Theme" w:semiHidden="1" w:unhideWhenUsed="1"/>
     <w:lsdException w:name="Placeholder Text" w:semiHidden="1"/>
     <w:lsdException w:name="No Spacing" w:uiPriority="1" w:qFormat="1"/>
     <w:lsdException w:name="Light Shading" w:uiPriority="60"/>

</xml_diff>